<commit_message>
Minor corrections (by @diogoredin)
</commit_message>
<xml_diff>
--- a/doc/Projecto1/tg020.docx
+++ b/doc/Projecto1/tg020.docx
@@ -23,7 +23,7 @@
           <w:color w:val="000000" w:themeColor="text1"/>
           <w:sz w:val="44"/>
           <w:szCs w:val="44"/>
-          <w:lang w:val="en-US"/>
+          <w:lang w:eastAsia="en-GB"/>
         </w:rPr>
         <w:drawing>
           <wp:anchor distT="0" distB="0" distL="114300" distR="114300" simplePos="0" relativeHeight="251657216" behindDoc="0" locked="0" layoutInCell="1" allowOverlap="1" wp14:anchorId="76C1FC01" wp14:editId="4A9D5329">
@@ -608,14 +608,6 @@
     </w:p>
     <w:p>
       <w:pPr>
-        <w:jc w:val="both"/>
-        <w:rPr>
-          <w:lang w:val="pt-BR"/>
-        </w:rPr>
-      </w:pPr>
-    </w:p>
-    <w:p>
-      <w:pPr>
         <w:rPr>
           <w:b/>
           <w:sz w:val="32"/>
@@ -1097,7 +1089,7 @@
       <w:r>
         <w:rPr>
           <w:noProof/>
-          <w:lang w:val="en-US"/>
+          <w:lang w:eastAsia="en-GB"/>
         </w:rPr>
         <mc:AlternateContent>
           <mc:Choice Requires="wps">
@@ -2115,7 +2107,7 @@
       <w:r>
         <w:rPr>
           <w:noProof/>
-          <w:lang w:val="en-US"/>
+          <w:lang w:eastAsia="en-GB"/>
         </w:rPr>
         <mc:AlternateContent>
           <mc:Choice Requires="wpg">
@@ -2835,27 +2827,25 @@
           <w:u w:val="single"/>
           <w:lang w:val="pt-BR"/>
         </w:rPr>
-        <w:t>Inicialização</w:t>
-      </w:r>
-      <w:r>
-        <w:rPr>
-          <w:lang w:val="pt-BR"/>
-        </w:rPr>
-        <w:t xml:space="preserve">: </w:t>
-      </w:r>
-      <w:proofErr w:type="gramStart"/>
-      <w:r>
-        <w:rPr>
-          <w:lang w:val="pt-BR"/>
-        </w:rPr>
-        <w:t>O(</w:t>
-      </w:r>
-      <w:proofErr w:type="gramEnd"/>
-      <w:r>
-        <w:rPr>
-          <w:lang w:val="pt-BR"/>
-        </w:rPr>
-        <w:t>1)</w:t>
+        <w:t>Espaço</w:t>
+      </w:r>
+      <w:r>
+        <w:rPr>
+          <w:lang w:val="pt-BR"/>
+        </w:rPr>
+        <w:t>: O(</w:t>
+      </w:r>
+      <w:r>
+        <w:rPr>
+          <w:lang w:val="pt-BR"/>
+        </w:rPr>
+        <w:t>E</w:t>
+      </w:r>
+      <w:r>
+        <w:rPr>
+          <w:lang w:val="pt-BR"/>
+        </w:rPr>
+        <w:t>)</w:t>
       </w:r>
     </w:p>
     <w:p>
@@ -2875,7 +2865,7 @@
           <w:u w:val="single"/>
           <w:lang w:val="pt-BR"/>
         </w:rPr>
-        <w:t>Inserir Arco</w:t>
+        <w:t>Inicialização</w:t>
       </w:r>
       <w:r>
         <w:rPr>
@@ -2901,6 +2891,32 @@
           <w:u w:val="single"/>
           <w:lang w:val="pt-BR"/>
         </w:rPr>
+        <w:t>Inserir Arco</w:t>
+      </w:r>
+      <w:r>
+        <w:rPr>
+          <w:lang w:val="pt-BR"/>
+        </w:rPr>
+        <w:t>: O(1)</w:t>
+      </w:r>
+    </w:p>
+    <w:p>
+      <w:pPr>
+        <w:pStyle w:val="ListParagraph"/>
+        <w:numPr>
+          <w:ilvl w:val="0"/>
+          <w:numId w:val="3"/>
+        </w:numPr>
+        <w:jc w:val="both"/>
+        <w:rPr>
+          <w:lang w:val="pt-BR"/>
+        </w:rPr>
+      </w:pPr>
+      <w:r>
+        <w:rPr>
+          <w:u w:val="single"/>
+          <w:lang w:val="pt-BR"/>
+        </w:rPr>
         <w:t>Encontrar Arco</w:t>
       </w:r>
       <w:r>
@@ -3211,7 +3227,7 @@
       <w:r>
         <w:rPr>
           <w:noProof/>
-          <w:lang w:val="en-US"/>
+          <w:lang w:eastAsia="en-GB"/>
         </w:rPr>
         <mc:AlternateContent>
           <mc:Choice Requires="wps">
@@ -3334,7 +3350,7 @@
       <w:r>
         <w:rPr>
           <w:noProof/>
-          <w:lang w:val="en-US"/>
+          <w:lang w:eastAsia="en-GB"/>
         </w:rPr>
         <mc:AlternateContent>
           <mc:Choice Requires="wps">
@@ -3445,7 +3461,7 @@
       <w:r>
         <w:rPr>
           <w:noProof/>
-          <w:lang w:val="en-US"/>
+          <w:lang w:eastAsia="en-GB"/>
         </w:rPr>
         <mc:AlternateContent>
           <mc:Choice Requires="wps">
@@ -3556,7 +3572,7 @@
       <w:r>
         <w:rPr>
           <w:noProof/>
-          <w:lang w:val="en-US"/>
+          <w:lang w:eastAsia="en-GB"/>
         </w:rPr>
         <mc:AlternateContent>
           <mc:Choice Requires="wps">
@@ -3629,7 +3645,7 @@
       <w:r>
         <w:rPr>
           <w:noProof/>
-          <w:lang w:val="en-US"/>
+          <w:lang w:eastAsia="en-GB"/>
         </w:rPr>
         <mc:AlternateContent>
           <mc:Choice Requires="wps">
@@ -3696,7 +3712,7 @@
       <w:r>
         <w:rPr>
           <w:noProof/>
-          <w:lang w:val="en-US"/>
+          <w:lang w:eastAsia="en-GB"/>
         </w:rPr>
         <mc:AlternateContent>
           <mc:Choice Requires="wps">
@@ -3763,7 +3779,7 @@
       <w:r>
         <w:rPr>
           <w:noProof/>
-          <w:lang w:val="en-US"/>
+          <w:lang w:eastAsia="en-GB"/>
         </w:rPr>
         <mc:AlternateContent>
           <mc:Choice Requires="wpg">
@@ -4438,7 +4454,7 @@
       <w:r>
         <w:rPr>
           <w:noProof/>
-          <w:lang w:val="en-US"/>
+          <w:lang w:eastAsia="en-GB"/>
         </w:rPr>
         <mc:AlternateContent>
           <mc:Choice Requires="wpg">
@@ -5093,7 +5109,7 @@
       <w:r>
         <w:rPr>
           <w:noProof/>
-          <w:lang w:val="en-US"/>
+          <w:lang w:eastAsia="en-GB"/>
         </w:rPr>
         <mc:AlternateContent>
           <mc:Choice Requires="wpg">
@@ -5770,7 +5786,7 @@
       <w:r>
         <w:rPr>
           <w:noProof/>
-          <w:lang w:val="en-US"/>
+          <w:lang w:eastAsia="en-GB"/>
         </w:rPr>
         <mc:AlternateContent>
           <mc:Choice Requires="wps">
@@ -5889,7 +5905,7 @@
       <w:r>
         <w:rPr>
           <w:noProof/>
-          <w:lang w:val="en-US"/>
+          <w:lang w:eastAsia="en-GB"/>
         </w:rPr>
         <mc:AlternateContent>
           <mc:Choice Requires="wpg">
@@ -6794,7 +6810,6 @@
         </w:rPr>
         <w:t xml:space="preserve">tem eficiência </w:t>
       </w:r>
-      <w:proofErr w:type="gramStart"/>
       <w:r>
         <w:rPr>
           <w:u w:val="single"/>
@@ -6802,7 +6817,6 @@
         </w:rPr>
         <w:t>O(</w:t>
       </w:r>
-      <w:proofErr w:type="gramEnd"/>
       <w:r>
         <w:rPr>
           <w:u w:val="single"/>
@@ -6893,153 +6907,6 @@
         </w:rPr>
         <w:t>.).</w:t>
       </w:r>
-    </w:p>
-    <w:p>
-      <w:pPr>
-        <w:jc w:val="both"/>
-        <w:rPr>
-          <w:lang w:val="pt-BR"/>
-        </w:rPr>
-      </w:pPr>
-    </w:p>
-    <w:p>
-      <w:pPr>
-        <w:jc w:val="both"/>
-        <w:rPr>
-          <w:lang w:val="pt-BR"/>
-        </w:rPr>
-      </w:pPr>
-      <w:r>
-        <w:rPr>
-          <w:lang w:val="pt-BR"/>
-        </w:rPr>
-        <w:t xml:space="preserve">Em termos de </w:t>
-      </w:r>
-      <w:bookmarkStart w:id="0" w:name="_GoBack"/>
-      <w:r>
-        <w:rPr>
-          <w:lang w:val="pt-BR"/>
-        </w:rPr>
-        <w:t>espaço</w:t>
-      </w:r>
-      <w:r>
-        <w:rPr>
-          <w:lang w:val="pt-BR"/>
-        </w:rPr>
-        <w:t xml:space="preserve">, </w:t>
-      </w:r>
-      <w:r>
-        <w:rPr>
-          <w:lang w:val="pt-BR"/>
-        </w:rPr>
-        <w:t xml:space="preserve">o nosso vetor </w:t>
-      </w:r>
-      <w:bookmarkEnd w:id="0"/>
-      <w:r>
-        <w:rPr>
-          <w:lang w:val="pt-BR"/>
-        </w:rPr>
-        <w:t>de arcos recorre aos seguintes valores:</w:t>
-      </w:r>
-    </w:p>
-    <w:p>
-      <w:pPr>
-        <w:pStyle w:val="ListParagraph"/>
-        <w:numPr>
-          <w:ilvl w:val="0"/>
-          <w:numId w:val="6"/>
-        </w:numPr>
-        <w:jc w:val="both"/>
-        <w:rPr>
-          <w:lang w:val="pt-BR"/>
-        </w:rPr>
-      </w:pPr>
-      <w:r>
-        <w:rPr>
-          <w:lang w:val="pt-BR"/>
-        </w:rPr>
-        <w:t>V</w:t>
-      </w:r>
-      <w:r>
-        <w:rPr>
-          <w:lang w:val="pt-BR"/>
-        </w:rPr>
-        <w:t xml:space="preserve"> para os vértices e 2E para os arcos = V + 2E</w:t>
-      </w:r>
-    </w:p>
-    <w:p>
-      <w:pPr>
-        <w:pStyle w:val="ListParagraph"/>
-        <w:numPr>
-          <w:ilvl w:val="0"/>
-          <w:numId w:val="6"/>
-        </w:numPr>
-        <w:jc w:val="both"/>
-        <w:rPr>
-          <w:lang w:val="pt-BR"/>
-        </w:rPr>
-      </w:pPr>
-      <w:r>
-        <w:rPr>
-          <w:lang w:val="pt-BR"/>
-        </w:rPr>
-        <w:t>V para os graus</w:t>
-      </w:r>
-    </w:p>
-    <w:p>
-      <w:pPr>
-        <w:pStyle w:val="ListParagraph"/>
-        <w:numPr>
-          <w:ilvl w:val="0"/>
-          <w:numId w:val="6"/>
-        </w:numPr>
-        <w:jc w:val="both"/>
-        <w:rPr>
-          <w:lang w:val="pt-BR"/>
-        </w:rPr>
-      </w:pPr>
-      <w:r>
-        <w:rPr>
-          <w:lang w:val="pt-BR"/>
-        </w:rPr>
-        <w:t>V para a lista ordenada de vértices</w:t>
-      </w:r>
-    </w:p>
-    <w:p>
-      <w:pPr>
-        <w:jc w:val="both"/>
-        <w:rPr>
-          <w:lang w:val="pt-BR"/>
-        </w:rPr>
-      </w:pPr>
-      <w:r>
-        <w:rPr>
-          <w:lang w:val="pt-BR"/>
-        </w:rPr>
-        <w:t xml:space="preserve">Em suma, temos uma complexidade de </w:t>
-      </w:r>
-      <w:proofErr w:type="gramStart"/>
-      <w:r>
-        <w:rPr>
-          <w:lang w:val="pt-BR"/>
-        </w:rPr>
-        <w:t>O(</w:t>
-      </w:r>
-      <w:proofErr w:type="gramEnd"/>
-      <w:r>
-        <w:rPr>
-          <w:lang w:val="pt-BR"/>
-        </w:rPr>
-        <w:t>3V + 2E) = O(V + E) de espaço.</w:t>
-      </w:r>
-    </w:p>
-    <w:p>
-      <w:pPr>
-        <w:jc w:val="both"/>
-        <w:rPr>
-          <w:lang w:val="pt-BR"/>
-        </w:rPr>
-      </w:pPr>
     </w:p>
     <w:p>
       <w:pPr>
@@ -7729,116 +7596,6 @@
               <w:rPr>
                 <w:lang w:val="pt-BR"/>
               </w:rPr>
-              <w:t>10 000</w:t>
-            </w:r>
-          </w:p>
-        </w:tc>
-        <w:tc>
-          <w:tcPr>
-            <w:tcW w:w="1481" w:type="dxa"/>
-          </w:tcPr>
-          <w:p>
-            <w:pPr>
-              <w:rPr>
-                <w:lang w:val="pt-BR"/>
-              </w:rPr>
-            </w:pPr>
-            <w:r>
-              <w:rPr>
-                <w:lang w:val="pt-BR"/>
-              </w:rPr>
-              <w:t>19 995</w:t>
-            </w:r>
-          </w:p>
-        </w:tc>
-        <w:tc>
-          <w:tcPr>
-            <w:tcW w:w="1482" w:type="dxa"/>
-          </w:tcPr>
-          <w:p>
-            <w:pPr>
-              <w:rPr>
-                <w:lang w:val="pt-BR"/>
-              </w:rPr>
-            </w:pPr>
-            <w:r>
-              <w:rPr>
-                <w:lang w:val="pt-BR"/>
-              </w:rPr>
-              <w:t>29 995</w:t>
-            </w:r>
-          </w:p>
-        </w:tc>
-        <w:tc>
-          <w:tcPr>
-            <w:tcW w:w="1499" w:type="dxa"/>
-          </w:tcPr>
-          <w:p>
-            <w:pPr>
-              <w:rPr>
-                <w:lang w:val="en-US"/>
-              </w:rPr>
-            </w:pPr>
-            <w:r>
-              <w:rPr>
-                <w:lang w:val="en-US"/>
-              </w:rPr>
-              <w:t>0.010111</w:t>
-            </w:r>
-          </w:p>
-        </w:tc>
-        <w:tc>
-          <w:tcPr>
-            <w:tcW w:w="1577" w:type="dxa"/>
-          </w:tcPr>
-          <w:p>
-            <w:pPr>
-              <w:rPr>
-                <w:lang w:val="en-US"/>
-              </w:rPr>
-            </w:pPr>
-            <w:r>
-              <w:rPr>
-                <w:lang w:val="en-US"/>
-              </w:rPr>
-              <w:t>0.000437</w:t>
-            </w:r>
-          </w:p>
-        </w:tc>
-        <w:tc>
-          <w:tcPr>
-            <w:tcW w:w="1409" w:type="dxa"/>
-          </w:tcPr>
-          <w:p>
-            <w:pPr>
-              <w:rPr>
-                <w:lang w:val="pt-BR"/>
-              </w:rPr>
-            </w:pPr>
-            <w:r>
-              <w:rPr>
-                <w:lang w:val="pt-BR"/>
-              </w:rPr>
-              <w:t>0.010548</w:t>
-            </w:r>
-          </w:p>
-        </w:tc>
-      </w:tr>
-      <w:tr>
-        <w:tc>
-          <w:tcPr>
-            <w:tcW w:w="1478" w:type="dxa"/>
-          </w:tcPr>
-          <w:p>
-            <w:pPr>
-              <w:rPr>
-                <w:lang w:val="pt-BR"/>
-              </w:rPr>
-            </w:pPr>
-            <w:r>
-              <w:rPr>
-                <w:lang w:val="pt-BR"/>
-              </w:rPr>
               <w:t>100 000</w:t>
             </w:r>
           </w:p>
@@ -8043,6 +7800,8 @@
             </w:r>
           </w:p>
         </w:tc>
+        <w:bookmarkStart w:id="0" w:name="_GoBack"/>
+        <w:bookmarkEnd w:id="0"/>
       </w:tr>
     </w:tbl>
     <w:p>
@@ -8061,10 +7820,10 @@
       <w:r>
         <w:rPr>
           <w:noProof/>
-          <w:lang w:val="en-US"/>
+          <w:lang w:eastAsia="en-GB"/>
         </w:rPr>
         <w:drawing>
-          <wp:inline distT="0" distB="0" distL="0" distR="0" wp14:anchorId="0FDA6364" wp14:editId="76638548">
+          <wp:inline distT="0" distB="0" distL="0" distR="0" wp14:anchorId="0FDA6364" wp14:editId="1A8E419A">
             <wp:extent cx="5652135" cy="3398520"/>
             <wp:effectExtent l="0" t="0" r="12065" b="5080"/>
             <wp:docPr id="7" name="Chart 7"/>
@@ -8198,323 +7957,7 @@
         <w:rPr>
           <w:lang w:val="pt-BR"/>
         </w:rPr>
-        <w:t xml:space="preserve"> de </w:t>
-      </w:r>
-      <w:proofErr w:type="gramStart"/>
-      <w:r>
-        <w:rPr>
-          <w:lang w:val="pt-BR"/>
-        </w:rPr>
-        <w:t>O(</w:t>
-      </w:r>
-      <w:proofErr w:type="gramEnd"/>
-      <w:r>
-        <w:rPr>
-          <w:lang w:val="pt-BR"/>
-        </w:rPr>
-        <w:t>V+E).</w:t>
-      </w:r>
-    </w:p>
-    <w:p>
-      <w:pPr>
-        <w:jc w:val="both"/>
-        <w:rPr>
-          <w:lang w:val="pt-BR"/>
-        </w:rPr>
-      </w:pPr>
-      <w:r>
-        <w:rPr>
-          <w:lang w:val="pt-BR"/>
-        </w:rPr>
-        <w:t xml:space="preserve">Se formos mais específicos, </w:t>
-      </w:r>
-      <w:r>
-        <w:rPr>
-          <w:lang w:val="pt-BR"/>
-        </w:rPr>
-        <w:t xml:space="preserve">a complexidade temporal de acordo com o nosso código é </w:t>
-      </w:r>
-      <w:proofErr w:type="gramStart"/>
-      <w:r>
-        <w:rPr>
-          <w:lang w:val="pt-BR"/>
-        </w:rPr>
-        <w:t>baseado</w:t>
-      </w:r>
-      <w:proofErr w:type="gramEnd"/>
-      <w:r>
-        <w:rPr>
-          <w:lang w:val="pt-BR"/>
-        </w:rPr>
-        <w:t xml:space="preserve"> no seguinte:</w:t>
-      </w:r>
-    </w:p>
-    <w:p>
-      <w:pPr>
-        <w:pStyle w:val="ListParagraph"/>
-        <w:numPr>
-          <w:ilvl w:val="0"/>
-          <w:numId w:val="5"/>
-        </w:numPr>
-        <w:jc w:val="both"/>
-        <w:rPr>
-          <w:lang w:val="pt-BR"/>
-        </w:rPr>
-      </w:pPr>
-      <w:r>
-        <w:rPr>
-          <w:u w:val="single"/>
-          <w:lang w:val="pt-BR"/>
-        </w:rPr>
-        <w:t>Alocação de memória das estruturas de dados</w:t>
-      </w:r>
-      <w:r>
-        <w:rPr>
-          <w:u w:val="single"/>
-          <w:lang w:val="pt-BR"/>
-        </w:rPr>
-        <w:t xml:space="preserve"> (juntamente com a inicialização a 0</w:t>
-      </w:r>
-      <w:r>
-        <w:rPr>
-          <w:u w:val="single"/>
-          <w:lang w:val="pt-BR"/>
-        </w:rPr>
-        <w:t xml:space="preserve"> a alguns</w:t>
-      </w:r>
-      <w:r>
-        <w:rPr>
-          <w:u w:val="single"/>
-          <w:lang w:val="pt-BR"/>
-        </w:rPr>
-        <w:t>)</w:t>
-      </w:r>
-      <w:r>
-        <w:rPr>
-          <w:lang w:val="pt-BR"/>
-        </w:rPr>
-        <w:t>:</w:t>
-      </w:r>
-      <w:r>
-        <w:rPr>
-          <w:lang w:val="pt-BR"/>
-        </w:rPr>
-        <w:t xml:space="preserve"> </w:t>
-      </w:r>
-      <w:proofErr w:type="gramStart"/>
-      <w:r>
-        <w:rPr>
-          <w:lang w:val="pt-BR"/>
-        </w:rPr>
-        <w:t>O(</w:t>
-      </w:r>
-      <w:proofErr w:type="gramEnd"/>
-      <w:r>
-        <w:rPr>
-          <w:lang w:val="pt-BR"/>
-        </w:rPr>
-        <w:t>2V + E + 2</w:t>
-      </w:r>
-      <w:r>
-        <w:rPr>
-          <w:lang w:val="pt-BR"/>
-        </w:rPr>
-        <w:t>)</w:t>
-      </w:r>
-    </w:p>
-    <w:p>
-      <w:pPr>
-        <w:pStyle w:val="ListParagraph"/>
-        <w:numPr>
-          <w:ilvl w:val="0"/>
-          <w:numId w:val="5"/>
-        </w:numPr>
-        <w:jc w:val="both"/>
-        <w:rPr>
-          <w:lang w:val="pt-BR"/>
-        </w:rPr>
-      </w:pPr>
-      <w:r>
-        <w:rPr>
-          <w:u w:val="single"/>
-          <w:lang w:val="pt-BR"/>
-        </w:rPr>
-        <w:t>Ligação de vértices através dos arco</w:t>
-      </w:r>
-      <w:r>
-        <w:rPr>
-          <w:lang w:val="pt-BR"/>
-        </w:rPr>
-        <w:t xml:space="preserve">s: </w:t>
-      </w:r>
-      <w:proofErr w:type="gramStart"/>
-      <w:r>
-        <w:rPr>
-          <w:lang w:val="pt-BR"/>
-        </w:rPr>
-        <w:t>O(</w:t>
-      </w:r>
-      <w:proofErr w:type="gramEnd"/>
-      <w:r>
-        <w:rPr>
-          <w:lang w:val="pt-BR"/>
-        </w:rPr>
-        <w:t>E)</w:t>
-      </w:r>
-    </w:p>
-    <w:p>
-      <w:pPr>
-        <w:pStyle w:val="ListParagraph"/>
-        <w:numPr>
-          <w:ilvl w:val="0"/>
-          <w:numId w:val="5"/>
-        </w:numPr>
-        <w:jc w:val="both"/>
-        <w:rPr>
-          <w:lang w:val="pt-BR"/>
-        </w:rPr>
-      </w:pPr>
-      <w:r>
-        <w:rPr>
-          <w:u w:val="single"/>
-          <w:lang w:val="pt-BR"/>
-        </w:rPr>
-        <w:t>Colocação de</w:t>
-      </w:r>
-      <w:r>
-        <w:rPr>
-          <w:u w:val="single"/>
-          <w:lang w:val="pt-BR"/>
-        </w:rPr>
-        <w:t xml:space="preserve"> todos os vértices sem arcos de chegada (grau 0) </w:t>
-      </w:r>
-      <w:r>
-        <w:rPr>
-          <w:u w:val="single"/>
-          <w:lang w:val="pt-BR"/>
-        </w:rPr>
-        <w:t>na pilha</w:t>
-      </w:r>
-      <w:r>
-        <w:rPr>
-          <w:lang w:val="pt-BR"/>
-        </w:rPr>
-        <w:t xml:space="preserve">: </w:t>
-      </w:r>
-      <w:proofErr w:type="gramStart"/>
-      <w:r>
-        <w:rPr>
-          <w:lang w:val="pt-BR"/>
-        </w:rPr>
-        <w:t>O(</w:t>
-      </w:r>
-      <w:proofErr w:type="gramEnd"/>
-      <w:r>
-        <w:rPr>
-          <w:lang w:val="pt-BR"/>
-        </w:rPr>
-        <w:t>V)</w:t>
-      </w:r>
-    </w:p>
-    <w:p>
-      <w:pPr>
-        <w:pStyle w:val="ListParagraph"/>
-        <w:numPr>
-          <w:ilvl w:val="0"/>
-          <w:numId w:val="5"/>
-        </w:numPr>
-        <w:jc w:val="both"/>
-        <w:rPr>
-          <w:lang w:val="pt-BR"/>
-        </w:rPr>
-      </w:pPr>
-      <w:r>
-        <w:rPr>
-          <w:u w:val="single"/>
-          <w:lang w:val="pt-BR"/>
-        </w:rPr>
-        <w:t>Ordenação topológica do Grafo a partir do algoritmo de Kahn</w:t>
-      </w:r>
-      <w:r>
-        <w:rPr>
-          <w:lang w:val="pt-BR"/>
-        </w:rPr>
-        <w:t xml:space="preserve">: </w:t>
-      </w:r>
-      <w:proofErr w:type="gramStart"/>
-      <w:r>
-        <w:rPr>
-          <w:lang w:val="pt-BR"/>
-        </w:rPr>
-        <w:t>O(</w:t>
-      </w:r>
-      <w:proofErr w:type="gramEnd"/>
-      <w:r>
-        <w:rPr>
-          <w:lang w:val="pt-BR"/>
-        </w:rPr>
-        <w:t>V + E)</w:t>
-      </w:r>
-    </w:p>
-    <w:p>
-      <w:pPr>
-        <w:pStyle w:val="ListParagraph"/>
-        <w:numPr>
-          <w:ilvl w:val="0"/>
-          <w:numId w:val="5"/>
-        </w:numPr>
-        <w:jc w:val="both"/>
-        <w:rPr>
-          <w:lang w:val="pt-BR"/>
-        </w:rPr>
-      </w:pPr>
-      <w:r>
-        <w:rPr>
-          <w:u w:val="single"/>
-          <w:lang w:val="pt-BR"/>
-        </w:rPr>
-        <w:t>Escrita do resultado caso haja apenas uma ordenação possível</w:t>
-      </w:r>
-      <w:r>
-        <w:rPr>
-          <w:lang w:val="pt-BR"/>
-        </w:rPr>
-        <w:t>: O (V)</w:t>
-      </w:r>
-    </w:p>
-    <w:p>
-      <w:pPr>
-        <w:jc w:val="both"/>
-        <w:rPr>
-          <w:lang w:val="pt-BR"/>
-        </w:rPr>
-      </w:pPr>
-      <w:r>
-        <w:rPr>
-          <w:b/>
-          <w:lang w:val="pt-BR"/>
-        </w:rPr>
-        <w:t>Total</w:t>
-      </w:r>
-      <w:r>
-        <w:rPr>
-          <w:lang w:val="pt-BR"/>
-        </w:rPr>
-        <w:t xml:space="preserve">: </w:t>
-      </w:r>
-      <w:proofErr w:type="gramStart"/>
-      <w:r>
-        <w:rPr>
-          <w:lang w:val="pt-BR"/>
-        </w:rPr>
-        <w:t>O(</w:t>
-      </w:r>
-      <w:proofErr w:type="gramEnd"/>
-      <w:r>
-        <w:rPr>
-          <w:lang w:val="pt-BR"/>
-        </w:rPr>
-        <w:t>5V + 3E + 2) = O(V + E)</w:t>
+        <w:t xml:space="preserve"> de O(V+E).</w:t>
       </w:r>
     </w:p>
     <w:p>
@@ -8595,7 +8038,31 @@
         <w:rPr>
           <w:lang w:val="pt-BR"/>
         </w:rPr>
-        <w:t xml:space="preserve">Algoritmos em Grafos: Pesquisa e Ordenação Topológica, </w:t>
+        <w:t>Algori</w:t>
+      </w:r>
+      <w:r>
+        <w:rPr>
+          <w:lang w:val="pt-BR"/>
+        </w:rPr>
+        <w:t>tmos em Grafos:</w:t>
+      </w:r>
+      <w:r>
+        <w:rPr>
+          <w:lang w:val="pt-BR"/>
+        </w:rPr>
+        <w:t xml:space="preserve"> Pesquisa e Ordenação </w:t>
+      </w:r>
+      <w:r>
+        <w:rPr>
+          <w:lang w:val="pt-BR"/>
+        </w:rPr>
+        <w:t>Topológica</w:t>
+      </w:r>
+      <w:r>
+        <w:rPr>
+          <w:lang w:val="pt-BR"/>
+        </w:rPr>
+        <w:t xml:space="preserve">, </w:t>
       </w:r>
       <w:r>
         <w:rPr>
@@ -8805,119 +8272,6 @@
     </w:lvl>
   </w:abstractNum>
   <w:abstractNum w:abstractNumId="1">
-    <w:nsid w:val="15B208C4"/>
-    <w:multiLevelType w:val="hybridMultilevel"/>
-    <w:tmpl w:val="CED207E6"/>
-    <w:lvl w:ilvl="0" w:tplc="04090001">
-      <w:start w:val="1"/>
-      <w:numFmt w:val="bullet"/>
-      <w:lvlText w:val=""/>
-      <w:lvlJc w:val="left"/>
-      <w:pPr>
-        <w:ind w:left="720" w:hanging="360"/>
-      </w:pPr>
-      <w:rPr>
-        <w:rFonts w:ascii="Symbol" w:hAnsi="Symbol" w:hint="default"/>
-      </w:rPr>
-    </w:lvl>
-    <w:lvl w:ilvl="1" w:tplc="04090003" w:tentative="1">
-      <w:start w:val="1"/>
-      <w:numFmt w:val="bullet"/>
-      <w:lvlText w:val="o"/>
-      <w:lvlJc w:val="left"/>
-      <w:pPr>
-        <w:ind w:left="1440" w:hanging="360"/>
-      </w:pPr>
-      <w:rPr>
-        <w:rFonts w:ascii="Courier New" w:hAnsi="Courier New" w:cs="Courier New" w:hint="default"/>
-      </w:rPr>
-    </w:lvl>
-    <w:lvl w:ilvl="2" w:tplc="04090005" w:tentative="1">
-      <w:start w:val="1"/>
-      <w:numFmt w:val="bullet"/>
-      <w:lvlText w:val=""/>
-      <w:lvlJc w:val="left"/>
-      <w:pPr>
-        <w:ind w:left="2160" w:hanging="360"/>
-      </w:pPr>
-      <w:rPr>
-        <w:rFonts w:ascii="Wingdings" w:hAnsi="Wingdings" w:hint="default"/>
-      </w:rPr>
-    </w:lvl>
-    <w:lvl w:ilvl="3" w:tplc="04090001" w:tentative="1">
-      <w:start w:val="1"/>
-      <w:numFmt w:val="bullet"/>
-      <w:lvlText w:val=""/>
-      <w:lvlJc w:val="left"/>
-      <w:pPr>
-        <w:ind w:left="2880" w:hanging="360"/>
-      </w:pPr>
-      <w:rPr>
-        <w:rFonts w:ascii="Symbol" w:hAnsi="Symbol" w:hint="default"/>
-      </w:rPr>
-    </w:lvl>
-    <w:lvl w:ilvl="4" w:tplc="04090003" w:tentative="1">
-      <w:start w:val="1"/>
-      <w:numFmt w:val="bullet"/>
-      <w:lvlText w:val="o"/>
-      <w:lvlJc w:val="left"/>
-      <w:pPr>
-        <w:ind w:left="3600" w:hanging="360"/>
-      </w:pPr>
-      <w:rPr>
-        <w:rFonts w:ascii="Courier New" w:hAnsi="Courier New" w:cs="Courier New" w:hint="default"/>
-      </w:rPr>
-    </w:lvl>
-    <w:lvl w:ilvl="5" w:tplc="04090005" w:tentative="1">
-      <w:start w:val="1"/>
-      <w:numFmt w:val="bullet"/>
-      <w:lvlText w:val=""/>
-      <w:lvlJc w:val="left"/>
-      <w:pPr>
-        <w:ind w:left="4320" w:hanging="360"/>
-      </w:pPr>
-      <w:rPr>
-        <w:rFonts w:ascii="Wingdings" w:hAnsi="Wingdings" w:hint="default"/>
-      </w:rPr>
-    </w:lvl>
-    <w:lvl w:ilvl="6" w:tplc="04090001" w:tentative="1">
-      <w:start w:val="1"/>
-      <w:numFmt w:val="bullet"/>
-      <w:lvlText w:val=""/>
-      <w:lvlJc w:val="left"/>
-      <w:pPr>
-        <w:ind w:left="5040" w:hanging="360"/>
-      </w:pPr>
-      <w:rPr>
-        <w:rFonts w:ascii="Symbol" w:hAnsi="Symbol" w:hint="default"/>
-      </w:rPr>
-    </w:lvl>
-    <w:lvl w:ilvl="7" w:tplc="04090003" w:tentative="1">
-      <w:start w:val="1"/>
-      <w:numFmt w:val="bullet"/>
-      <w:lvlText w:val="o"/>
-      <w:lvlJc w:val="left"/>
-      <w:pPr>
-        <w:ind w:left="5760" w:hanging="360"/>
-      </w:pPr>
-      <w:rPr>
-        <w:rFonts w:ascii="Courier New" w:hAnsi="Courier New" w:cs="Courier New" w:hint="default"/>
-      </w:rPr>
-    </w:lvl>
-    <w:lvl w:ilvl="8" w:tplc="04090005" w:tentative="1">
-      <w:start w:val="1"/>
-      <w:numFmt w:val="bullet"/>
-      <w:lvlText w:val=""/>
-      <w:lvlJc w:val="left"/>
-      <w:pPr>
-        <w:ind w:left="6480" w:hanging="360"/>
-      </w:pPr>
-      <w:rPr>
-        <w:rFonts w:ascii="Wingdings" w:hAnsi="Wingdings" w:hint="default"/>
-      </w:rPr>
-    </w:lvl>
-  </w:abstractNum>
-  <w:abstractNum w:abstractNumId="2">
     <w:nsid w:val="2F8A7A8D"/>
     <w:multiLevelType w:val="hybridMultilevel"/>
     <w:tmpl w:val="6A246856"/>
@@ -9003,120 +8357,7 @@
       </w:pPr>
     </w:lvl>
   </w:abstractNum>
-  <w:abstractNum w:abstractNumId="3">
-    <w:nsid w:val="31FF4864"/>
-    <w:multiLevelType w:val="hybridMultilevel"/>
-    <w:tmpl w:val="CBDAF8B6"/>
-    <w:lvl w:ilvl="0" w:tplc="04090001">
-      <w:start w:val="1"/>
-      <w:numFmt w:val="bullet"/>
-      <w:lvlText w:val=""/>
-      <w:lvlJc w:val="left"/>
-      <w:pPr>
-        <w:ind w:left="720" w:hanging="360"/>
-      </w:pPr>
-      <w:rPr>
-        <w:rFonts w:ascii="Symbol" w:hAnsi="Symbol" w:hint="default"/>
-      </w:rPr>
-    </w:lvl>
-    <w:lvl w:ilvl="1" w:tplc="04090003" w:tentative="1">
-      <w:start w:val="1"/>
-      <w:numFmt w:val="bullet"/>
-      <w:lvlText w:val="o"/>
-      <w:lvlJc w:val="left"/>
-      <w:pPr>
-        <w:ind w:left="1440" w:hanging="360"/>
-      </w:pPr>
-      <w:rPr>
-        <w:rFonts w:ascii="Courier New" w:hAnsi="Courier New" w:cs="Courier New" w:hint="default"/>
-      </w:rPr>
-    </w:lvl>
-    <w:lvl w:ilvl="2" w:tplc="04090005" w:tentative="1">
-      <w:start w:val="1"/>
-      <w:numFmt w:val="bullet"/>
-      <w:lvlText w:val=""/>
-      <w:lvlJc w:val="left"/>
-      <w:pPr>
-        <w:ind w:left="2160" w:hanging="360"/>
-      </w:pPr>
-      <w:rPr>
-        <w:rFonts w:ascii="Wingdings" w:hAnsi="Wingdings" w:hint="default"/>
-      </w:rPr>
-    </w:lvl>
-    <w:lvl w:ilvl="3" w:tplc="04090001" w:tentative="1">
-      <w:start w:val="1"/>
-      <w:numFmt w:val="bullet"/>
-      <w:lvlText w:val=""/>
-      <w:lvlJc w:val="left"/>
-      <w:pPr>
-        <w:ind w:left="2880" w:hanging="360"/>
-      </w:pPr>
-      <w:rPr>
-        <w:rFonts w:ascii="Symbol" w:hAnsi="Symbol" w:hint="default"/>
-      </w:rPr>
-    </w:lvl>
-    <w:lvl w:ilvl="4" w:tplc="04090003" w:tentative="1">
-      <w:start w:val="1"/>
-      <w:numFmt w:val="bullet"/>
-      <w:lvlText w:val="o"/>
-      <w:lvlJc w:val="left"/>
-      <w:pPr>
-        <w:ind w:left="3600" w:hanging="360"/>
-      </w:pPr>
-      <w:rPr>
-        <w:rFonts w:ascii="Courier New" w:hAnsi="Courier New" w:cs="Courier New" w:hint="default"/>
-      </w:rPr>
-    </w:lvl>
-    <w:lvl w:ilvl="5" w:tplc="04090005" w:tentative="1">
-      <w:start w:val="1"/>
-      <w:numFmt w:val="bullet"/>
-      <w:lvlText w:val=""/>
-      <w:lvlJc w:val="left"/>
-      <w:pPr>
-        <w:ind w:left="4320" w:hanging="360"/>
-      </w:pPr>
-      <w:rPr>
-        <w:rFonts w:ascii="Wingdings" w:hAnsi="Wingdings" w:hint="default"/>
-      </w:rPr>
-    </w:lvl>
-    <w:lvl w:ilvl="6" w:tplc="04090001" w:tentative="1">
-      <w:start w:val="1"/>
-      <w:numFmt w:val="bullet"/>
-      <w:lvlText w:val=""/>
-      <w:lvlJc w:val="left"/>
-      <w:pPr>
-        <w:ind w:left="5040" w:hanging="360"/>
-      </w:pPr>
-      <w:rPr>
-        <w:rFonts w:ascii="Symbol" w:hAnsi="Symbol" w:hint="default"/>
-      </w:rPr>
-    </w:lvl>
-    <w:lvl w:ilvl="7" w:tplc="04090003" w:tentative="1">
-      <w:start w:val="1"/>
-      <w:numFmt w:val="bullet"/>
-      <w:lvlText w:val="o"/>
-      <w:lvlJc w:val="left"/>
-      <w:pPr>
-        <w:ind w:left="5760" w:hanging="360"/>
-      </w:pPr>
-      <w:rPr>
-        <w:rFonts w:ascii="Courier New" w:hAnsi="Courier New" w:cs="Courier New" w:hint="default"/>
-      </w:rPr>
-    </w:lvl>
-    <w:lvl w:ilvl="8" w:tplc="04090005" w:tentative="1">
-      <w:start w:val="1"/>
-      <w:numFmt w:val="bullet"/>
-      <w:lvlText w:val=""/>
-      <w:lvlJc w:val="left"/>
-      <w:pPr>
-        <w:ind w:left="6480" w:hanging="360"/>
-      </w:pPr>
-      <w:rPr>
-        <w:rFonts w:ascii="Wingdings" w:hAnsi="Wingdings" w:hint="default"/>
-      </w:rPr>
-    </w:lvl>
-  </w:abstractNum>
-  <w:abstractNum w:abstractNumId="4">
+  <w:abstractNum w:abstractNumId="2">
     <w:nsid w:val="51562716"/>
     <w:multiLevelType w:val="hybridMultilevel"/>
     <w:tmpl w:val="3FB447F2"/>
@@ -9202,7 +8443,7 @@
       </w:pPr>
     </w:lvl>
   </w:abstractNum>
-  <w:abstractNum w:abstractNumId="5">
+  <w:abstractNum w:abstractNumId="3">
     <w:nsid w:val="61BE74C9"/>
     <w:multiLevelType w:val="hybridMultilevel"/>
     <w:tmpl w:val="1ED2AEC2"/>
@@ -9316,21 +8557,15 @@
     </w:lvl>
   </w:abstractNum>
   <w:num w:numId="1">
-    <w:abstractNumId w:val="4"/>
+    <w:abstractNumId w:val="2"/>
   </w:num>
   <w:num w:numId="2">
-    <w:abstractNumId w:val="2"/>
+    <w:abstractNumId w:val="1"/>
   </w:num>
   <w:num w:numId="3">
     <w:abstractNumId w:val="0"/>
   </w:num>
   <w:num w:numId="4">
-    <w:abstractNumId w:val="5"/>
-  </w:num>
-  <w:num w:numId="5">
-    <w:abstractNumId w:val="1"/>
-  </w:num>
-  <w:num w:numId="6">
     <w:abstractNumId w:val="3"/>
   </w:num>
 </w:numbering>
@@ -9740,6 +8975,7 @@
   <w:style w:type="character" w:default="1" w:styleId="DefaultParagraphFont">
     <w:name w:val="Default Paragraph Font"/>
     <w:uiPriority w:val="1"/>
+    <w:semiHidden/>
     <w:unhideWhenUsed/>
   </w:style>
   <w:style w:type="table" w:default="1" w:styleId="TableNormal">
@@ -9855,7 +9091,7 @@
 <file path=word/charts/chart1.xml><?xml version="1.0" encoding="utf-8"?>
 <c:chartSpace xmlns:c="http://schemas.openxmlformats.org/drawingml/2006/chart" xmlns:a="http://schemas.openxmlformats.org/drawingml/2006/main" xmlns:r="http://schemas.openxmlformats.org/officeDocument/2006/relationships">
   <c:date1904 val="0"/>
-  <c:lang val="en-US"/>
+  <c:lang val="en-GB"/>
   <c:roundedCorners val="0"/>
   <mc:AlternateContent xmlns:mc="http://schemas.openxmlformats.org/markup-compatibility/2006">
     <mc:Choice xmlns:c14="http://schemas.microsoft.com/office/drawing/2007/8/2/chart" Requires="c14">
@@ -9917,7 +9153,7 @@
               <a:cs typeface="+mn-cs"/>
             </a:defRPr>
           </a:pPr>
-          <a:endParaRPr lang="en-US"/>
+          <a:endParaRPr lang="en-GB"/>
         </a:p>
       </c:txPr>
     </c:title>
@@ -9982,38 +9218,34 @@
             </c:spPr>
           </c:marker>
           <c:cat>
-            <c:numRef>
-              <c:f>Sheet1!$A$2:$A$7</c:f>
-              <c:numCache>
-                <c:formatCode>#,##0</c:formatCode>
-                <c:ptCount val="6"/>
+            <c:strRef>
+              <c:f>Sheet1!$A$2:$A$6</c:f>
+              <c:strCache>
+                <c:ptCount val="5"/>
                 <c:pt idx="0">
-                  <c:v>10.0</c:v>
+                  <c:v>10</c:v>
                 </c:pt>
                 <c:pt idx="1">
-                  <c:v>100.0</c:v>
+                  <c:v>100</c:v>
                 </c:pt>
                 <c:pt idx="2">
-                  <c:v>1000.0</c:v>
+                  <c:v>1 000</c:v>
                 </c:pt>
                 <c:pt idx="3">
-                  <c:v>10000.0</c:v>
+                  <c:v>100 000</c:v>
                 </c:pt>
                 <c:pt idx="4">
-                  <c:v>100000.0</c:v>
+                  <c:v>1 000 000</c:v>
                 </c:pt>
-                <c:pt idx="5">
-                  <c:v>1.0E6</c:v>
-                </c:pt>
-              </c:numCache>
-            </c:numRef>
+              </c:strCache>
+            </c:strRef>
           </c:cat>
           <c:val>
             <c:numRef>
-              <c:f>Sheet1!$B$2:$B$7</c:f>
+              <c:f>Sheet1!$B$2:$B$6</c:f>
               <c:numCache>
                 <c:formatCode>0,000,000</c:formatCode>
-                <c:ptCount val="6"/>
+                <c:ptCount val="5"/>
                 <c:pt idx="0">
                   <c:v>3.3E-5</c:v>
                 </c:pt>
@@ -10024,12 +9256,9 @@
                   <c:v>0.001317</c:v>
                 </c:pt>
                 <c:pt idx="3">
-                  <c:v>0.010111</c:v>
+                  <c:v>0.10684</c:v>
                 </c:pt>
                 <c:pt idx="4">
-                  <c:v>0.10684</c:v>
-                </c:pt>
-                <c:pt idx="5">
                   <c:v>2.268193</c:v>
                 </c:pt>
               </c:numCache>
@@ -10082,38 +9311,34 @@
             </c:spPr>
           </c:marker>
           <c:cat>
-            <c:numRef>
-              <c:f>Sheet1!$A$2:$A$7</c:f>
-              <c:numCache>
-                <c:formatCode>#,##0</c:formatCode>
-                <c:ptCount val="6"/>
+            <c:strRef>
+              <c:f>Sheet1!$A$2:$A$6</c:f>
+              <c:strCache>
+                <c:ptCount val="5"/>
                 <c:pt idx="0">
-                  <c:v>10.0</c:v>
+                  <c:v>10</c:v>
                 </c:pt>
                 <c:pt idx="1">
-                  <c:v>100.0</c:v>
+                  <c:v>100</c:v>
                 </c:pt>
                 <c:pt idx="2">
-                  <c:v>1000.0</c:v>
+                  <c:v>1 000</c:v>
                 </c:pt>
                 <c:pt idx="3">
-                  <c:v>10000.0</c:v>
+                  <c:v>100 000</c:v>
                 </c:pt>
                 <c:pt idx="4">
-                  <c:v>100000.0</c:v>
+                  <c:v>1 000 000</c:v>
                 </c:pt>
-                <c:pt idx="5">
-                  <c:v>1.0E6</c:v>
-                </c:pt>
-              </c:numCache>
-            </c:numRef>
+              </c:strCache>
+            </c:strRef>
           </c:cat>
           <c:val>
             <c:numRef>
-              <c:f>Sheet1!$C$2:$C$7</c:f>
+              <c:f>Sheet1!$C$2:$C$6</c:f>
               <c:numCache>
                 <c:formatCode>0,000,000</c:formatCode>
-                <c:ptCount val="6"/>
+                <c:ptCount val="5"/>
                 <c:pt idx="0">
                   <c:v>1.0E-6</c:v>
                 </c:pt>
@@ -10124,12 +9349,9 @@
                   <c:v>3.3E-5</c:v>
                 </c:pt>
                 <c:pt idx="3">
-                  <c:v>0.000437</c:v>
+                  <c:v>0.010936</c:v>
                 </c:pt>
                 <c:pt idx="4">
-                  <c:v>0.010936</c:v>
-                </c:pt>
-                <c:pt idx="5">
                   <c:v>0.809921</c:v>
                 </c:pt>
               </c:numCache>
@@ -10147,17 +9369,17 @@
         </c:dLbls>
         <c:marker val="1"/>
         <c:smooth val="0"/>
-        <c:axId val="-1571068640"/>
-        <c:axId val="-1573069504"/>
+        <c:axId val="614360336"/>
+        <c:axId val="613453728"/>
       </c:lineChart>
       <c:catAx>
-        <c:axId val="-1571068640"/>
+        <c:axId val="614360336"/>
         <c:scaling>
           <c:orientation val="minMax"/>
         </c:scaling>
         <c:delete val="0"/>
         <c:axPos val="b"/>
-        <c:numFmt formatCode="#,##0" sourceLinked="1"/>
+        <c:numFmt formatCode="General" sourceLinked="1"/>
         <c:majorTickMark val="none"/>
         <c:minorTickMark val="none"/>
         <c:tickLblPos val="high"/>
@@ -10191,10 +9413,10 @@
                 <a:cs typeface="+mn-cs"/>
               </a:defRPr>
             </a:pPr>
-            <a:endParaRPr lang="en-US"/>
+            <a:endParaRPr lang="en-GB"/>
           </a:p>
         </c:txPr>
-        <c:crossAx val="-1573069504"/>
+        <c:crossAx val="613453728"/>
         <c:crosses val="autoZero"/>
         <c:auto val="1"/>
         <c:lblAlgn val="ctr"/>
@@ -10202,7 +9424,7 @@
         <c:noMultiLvlLbl val="0"/>
       </c:catAx>
       <c:valAx>
-        <c:axId val="-1573069504"/>
+        <c:axId val="613453728"/>
         <c:scaling>
           <c:logBase val="10.0"/>
           <c:orientation val="minMax"/>
@@ -10251,10 +9473,10 @@
                 <a:cs typeface="+mn-cs"/>
               </a:defRPr>
             </a:pPr>
-            <a:endParaRPr lang="en-US"/>
+            <a:endParaRPr lang="en-GB"/>
           </a:p>
         </c:txPr>
-        <c:crossAx val="-1571068640"/>
+        <c:crossAx val="614360336"/>
         <c:crosses val="autoZero"/>
         <c:crossBetween val="between"/>
       </c:valAx>
@@ -10293,7 +9515,7 @@
               <a:cs typeface="+mn-cs"/>
             </a:defRPr>
           </a:pPr>
-          <a:endParaRPr lang="en-US"/>
+          <a:endParaRPr lang="en-GB"/>
         </a:p>
       </c:txPr>
     </c:legend>
@@ -10323,7 +9545,7 @@
       <a:pPr>
         <a:defRPr/>
       </a:pPr>
-      <a:endParaRPr lang="en-US"/>
+      <a:endParaRPr lang="en-GB"/>
     </a:p>
   </c:txPr>
   <c:externalData r:id="rId3">

</xml_diff>